<commit_message>
Updated Final AI Report to have scores
</commit_message>
<xml_diff>
--- a/Sudoku Final AI Report.docx
+++ b/Sudoku Final AI Report.docx
@@ -315,19 +315,34 @@
           <w:tcPr>
             <w:tcW w:w="2337" w:type="dxa"/>
           </w:tcPr>
-          <w:p/>
-        </w:tc>
-        <w:tc>
-          <w:tcPr>
-            <w:tcW w:w="2338" w:type="dxa"/>
-          </w:tcPr>
-          <w:p/>
-        </w:tc>
-        <w:tc>
-          <w:tcPr>
-            <w:tcW w:w="2338" w:type="dxa"/>
-          </w:tcPr>
-          <w:p/>
+          <w:p>
+            <w:r>
+              <w:t>100</w:t>
+            </w:r>
+          </w:p>
+        </w:tc>
+        <w:tc>
+          <w:tcPr>
+            <w:tcW w:w="2338" w:type="dxa"/>
+          </w:tcPr>
+          <w:p>
+            <w:r>
+              <w:t xml:space="preserve">6849.11 </w:t>
+            </w:r>
+            <w:r>
+              <w:t>backtracks</w:t>
+            </w:r>
+          </w:p>
+        </w:tc>
+        <w:tc>
+          <w:tcPr>
+            <w:tcW w:w="2338" w:type="dxa"/>
+          </w:tcPr>
+          <w:p>
+            <w:r>
+              <w:t>99</w:t>
+            </w:r>
+          </w:p>
         </w:tc>
       </w:tr>
       <w:tr>
@@ -345,19 +360,31 @@
           <w:tcPr>
             <w:tcW w:w="2337" w:type="dxa"/>
           </w:tcPr>
-          <w:p/>
-        </w:tc>
-        <w:tc>
-          <w:tcPr>
-            <w:tcW w:w="2338" w:type="dxa"/>
-          </w:tcPr>
-          <w:p/>
-        </w:tc>
-        <w:tc>
-          <w:tcPr>
-            <w:tcW w:w="2338" w:type="dxa"/>
-          </w:tcPr>
-          <w:p/>
+          <w:p>
+            <w:r>
+              <w:t>100</w:t>
+            </w:r>
+          </w:p>
+        </w:tc>
+        <w:tc>
+          <w:tcPr>
+            <w:tcW w:w="2338" w:type="dxa"/>
+          </w:tcPr>
+          <w:p>
+            <w:r>
+              <w:t>80646 backtracks</w:t>
+            </w:r>
+          </w:p>
+        </w:tc>
+        <w:tc>
+          <w:tcPr>
+            <w:tcW w:w="2338" w:type="dxa"/>
+          </w:tcPr>
+          <w:p>
+            <w:r>
+              <w:t>90</w:t>
+            </w:r>
+          </w:p>
         </w:tc>
       </w:tr>
       <w:tr>
@@ -375,19 +402,31 @@
           <w:tcPr>
             <w:tcW w:w="2337" w:type="dxa"/>
           </w:tcPr>
-          <w:p/>
-        </w:tc>
-        <w:tc>
-          <w:tcPr>
-            <w:tcW w:w="2338" w:type="dxa"/>
-          </w:tcPr>
-          <w:p/>
-        </w:tc>
-        <w:tc>
-          <w:tcPr>
-            <w:tcW w:w="2338" w:type="dxa"/>
-          </w:tcPr>
-          <w:p/>
+          <w:p>
+            <w:r>
+              <w:t>100</w:t>
+            </w:r>
+          </w:p>
+        </w:tc>
+        <w:tc>
+          <w:tcPr>
+            <w:tcW w:w="2338" w:type="dxa"/>
+          </w:tcPr>
+          <w:p>
+            <w:r>
+              <w:t>N/A</w:t>
+            </w:r>
+          </w:p>
+        </w:tc>
+        <w:tc>
+          <w:tcPr>
+            <w:tcW w:w="2338" w:type="dxa"/>
+          </w:tcPr>
+          <w:p>
+            <w:r>
+              <w:t>0</w:t>
+            </w:r>
+          </w:p>
         </w:tc>
       </w:tr>
       <w:tr>
@@ -405,19 +444,31 @@
           <w:tcPr>
             <w:tcW w:w="2337" w:type="dxa"/>
           </w:tcPr>
-          <w:p/>
-        </w:tc>
-        <w:tc>
-          <w:tcPr>
-            <w:tcW w:w="2338" w:type="dxa"/>
-          </w:tcPr>
-          <w:p/>
-        </w:tc>
-        <w:tc>
-          <w:tcPr>
-            <w:tcW w:w="2338" w:type="dxa"/>
-          </w:tcPr>
-          <w:p/>
+          <w:p>
+            <w:r>
+              <w:t>400</w:t>
+            </w:r>
+          </w:p>
+        </w:tc>
+        <w:tc>
+          <w:tcPr>
+            <w:tcW w:w="2338" w:type="dxa"/>
+          </w:tcPr>
+          <w:p>
+            <w:r>
+              <w:t>29,179 backtracks</w:t>
+            </w:r>
+          </w:p>
+        </w:tc>
+        <w:tc>
+          <w:tcPr>
+            <w:tcW w:w="2338" w:type="dxa"/>
+          </w:tcPr>
+          <w:p>
+            <w:r>
+              <w:t>289/400</w:t>
+            </w:r>
+          </w:p>
         </w:tc>
       </w:tr>
     </w:tbl>
@@ -497,7 +548,15 @@
         <w:t>neighbor variables</w:t>
       </w:r>
       <w:r>
-        <w:t xml:space="preserve">, then we can eliminate all of the other values in those two neighbor variables. </w:t>
+        <w:t xml:space="preserve">, then we can eliminate </w:t>
+      </w:r>
+      <w:proofErr w:type="gramStart"/>
+      <w:r>
+        <w:t>all of</w:t>
+      </w:r>
+      <w:proofErr w:type="gramEnd"/>
+      <w:r>
+        <w:t xml:space="preserve"> the other values in those two neighbor variables. </w:t>
       </w:r>
       <w:r>
         <w:t xml:space="preserve">We also implemented naked pair pruning, which is when if a pair of values is alone in two neighbor variables, then these values can be removed from all other neighbor domains. </w:t>
@@ -547,7 +606,15 @@
     </w:p>
     <w:p>
       <w:r>
-        <w:t>These heuristics greatly improved the amount of boards solved, and greatly decreased the amount of backtracks.</w:t>
+        <w:t xml:space="preserve">These heuristics greatly improved the </w:t>
+      </w:r>
+      <w:proofErr w:type="gramStart"/>
+      <w:r>
+        <w:t>amount</w:t>
+      </w:r>
+      <w:proofErr w:type="gramEnd"/>
+      <w:r>
+        <w:t xml:space="preserve"> of boards solved, and greatly decreased the amount of backtracks.</w:t>
       </w:r>
     </w:p>
     <w:p>
@@ -562,21 +629,28 @@
           <w:b/>
           <w:bCs/>
         </w:rPr>
-        <w:t>II.</w:t>
-      </w:r>
-      <w:r>
-        <w:rPr>
-          <w:b/>
-          <w:bCs/>
-        </w:rPr>
-        <w:t>B</w:t>
-      </w:r>
-      <w:r>
-        <w:rPr>
-          <w:b/>
-          <w:bCs/>
-        </w:rPr>
-        <w:t xml:space="preserve">. </w:t>
+        <w:t xml:space="preserve">II.B. </w:t>
+      </w:r>
+      <w:r>
+        <w:rPr>
+          <w:b/>
+          <w:bCs/>
+        </w:rPr>
+        <w:t xml:space="preserve">Describe your Final AI </w:t>
+      </w:r>
+      <w:r>
+        <w:rPr>
+          <w:b/>
+          <w:bCs/>
+        </w:rPr>
+        <w:t>A</w:t>
+      </w:r>
+      <w:r>
+        <w:rPr>
+          <w:b/>
+          <w:bCs/>
+        </w:rPr>
+        <w:t>lgorithm's performance:</w:t>
       </w:r>
     </w:p>
     <w:tbl>
@@ -690,19 +764,31 @@
           <w:tcPr>
             <w:tcW w:w="2337" w:type="dxa"/>
           </w:tcPr>
-          <w:p/>
-        </w:tc>
-        <w:tc>
-          <w:tcPr>
-            <w:tcW w:w="2338" w:type="dxa"/>
-          </w:tcPr>
-          <w:p/>
-        </w:tc>
-        <w:tc>
-          <w:tcPr>
-            <w:tcW w:w="2338" w:type="dxa"/>
-          </w:tcPr>
-          <w:p/>
+          <w:p>
+            <w:r>
+              <w:t>100</w:t>
+            </w:r>
+          </w:p>
+        </w:tc>
+        <w:tc>
+          <w:tcPr>
+            <w:tcW w:w="2338" w:type="dxa"/>
+          </w:tcPr>
+          <w:p>
+            <w:r>
+              <w:t>0.2 backtracks</w:t>
+            </w:r>
+          </w:p>
+        </w:tc>
+        <w:tc>
+          <w:tcPr>
+            <w:tcW w:w="2338" w:type="dxa"/>
+          </w:tcPr>
+          <w:p>
+            <w:r>
+              <w:t>100</w:t>
+            </w:r>
+          </w:p>
         </w:tc>
       </w:tr>
       <w:tr>
@@ -720,19 +806,31 @@
           <w:tcPr>
             <w:tcW w:w="2337" w:type="dxa"/>
           </w:tcPr>
-          <w:p/>
-        </w:tc>
-        <w:tc>
-          <w:tcPr>
-            <w:tcW w:w="2338" w:type="dxa"/>
-          </w:tcPr>
-          <w:p/>
-        </w:tc>
-        <w:tc>
-          <w:tcPr>
-            <w:tcW w:w="2338" w:type="dxa"/>
-          </w:tcPr>
-          <w:p/>
+          <w:p>
+            <w:r>
+              <w:t>100</w:t>
+            </w:r>
+          </w:p>
+        </w:tc>
+        <w:tc>
+          <w:tcPr>
+            <w:tcW w:w="2338" w:type="dxa"/>
+          </w:tcPr>
+          <w:p>
+            <w:r>
+              <w:t>0.73 backtracks</w:t>
+            </w:r>
+          </w:p>
+        </w:tc>
+        <w:tc>
+          <w:tcPr>
+            <w:tcW w:w="2338" w:type="dxa"/>
+          </w:tcPr>
+          <w:p>
+            <w:r>
+              <w:t>100</w:t>
+            </w:r>
+          </w:p>
         </w:tc>
       </w:tr>
       <w:tr>
@@ -750,19 +848,31 @@
           <w:tcPr>
             <w:tcW w:w="2337" w:type="dxa"/>
           </w:tcPr>
-          <w:p/>
-        </w:tc>
-        <w:tc>
-          <w:tcPr>
-            <w:tcW w:w="2338" w:type="dxa"/>
-          </w:tcPr>
-          <w:p/>
-        </w:tc>
-        <w:tc>
-          <w:tcPr>
-            <w:tcW w:w="2338" w:type="dxa"/>
-          </w:tcPr>
-          <w:p/>
+          <w:p>
+            <w:r>
+              <w:t>100</w:t>
+            </w:r>
+          </w:p>
+        </w:tc>
+        <w:tc>
+          <w:tcPr>
+            <w:tcW w:w="2338" w:type="dxa"/>
+          </w:tcPr>
+          <w:p>
+            <w:r>
+              <w:t>202.13 backtracks</w:t>
+            </w:r>
+          </w:p>
+        </w:tc>
+        <w:tc>
+          <w:tcPr>
+            <w:tcW w:w="2338" w:type="dxa"/>
+          </w:tcPr>
+          <w:p>
+            <w:r>
+              <w:t>100</w:t>
+            </w:r>
+          </w:p>
         </w:tc>
       </w:tr>
       <w:tr>
@@ -780,19 +890,31 @@
           <w:tcPr>
             <w:tcW w:w="2337" w:type="dxa"/>
           </w:tcPr>
-          <w:p/>
-        </w:tc>
-        <w:tc>
-          <w:tcPr>
-            <w:tcW w:w="2338" w:type="dxa"/>
-          </w:tcPr>
-          <w:p/>
-        </w:tc>
-        <w:tc>
-          <w:tcPr>
-            <w:tcW w:w="2338" w:type="dxa"/>
-          </w:tcPr>
-          <w:p/>
+          <w:p>
+            <w:r>
+              <w:t>400</w:t>
+            </w:r>
+          </w:p>
+        </w:tc>
+        <w:tc>
+          <w:tcPr>
+            <w:tcW w:w="2338" w:type="dxa"/>
+          </w:tcPr>
+          <w:p>
+            <w:r>
+              <w:t>50.825 backtracks</w:t>
+            </w:r>
+          </w:p>
+        </w:tc>
+        <w:tc>
+          <w:tcPr>
+            <w:tcW w:w="2338" w:type="dxa"/>
+          </w:tcPr>
+          <w:p>
+            <w:r>
+              <w:t>400/400</w:t>
+            </w:r>
+          </w:p>
         </w:tc>
       </w:tr>
     </w:tbl>

</xml_diff>